<commit_message>
done? all content in report and code is clean-ish
</commit_message>
<xml_diff>
--- a/assignment2/report.docx
+++ b/assignment2/report.docx
@@ -12,47 +12,498 @@
     </w:p>
     <w:p>
       <w:r>
-        <w:t>This is my ray tracer</w:t>
-      </w:r>
-    </w:p>
+        <w:t>The ray-traced scene rendered in RayTracer.cpp shows a family standing around a crystal ball (with cones representing bodies and cubes representing heads). The front-left child has a transparent sphere representing its head instead of a cube. I have decided that this is because that child is an ‘air-head’. The full rendered scene is shown in figure 1.</w:t>
+      </w:r>
+    </w:p>
+    <w:p/>
+    <w:p>
+      <w:r>
+        <w:t xml:space="preserve">A success of my ray tracing implementation is that an object can have more than one property that affects the colour values on its surface. For example, the sphere representing a crystal ball is both refractive and slightly reflective. </w:t>
+      </w:r>
+    </w:p>
+    <w:p/>
+    <w:p>
+      <w:r>
+        <w:t xml:space="preserve">One thing I did not manage to fully implement in my application was a Torus. I followed a tutorial at </w:t>
+      </w:r>
+      <w:hyperlink r:id="rId4" w:history="1">
+        <w:r>
+          <w:rPr>
+            <w:rStyle w:val="Hyperlink"/>
+          </w:rPr>
+          <w:t>https://marcin-chwedczuk.github.io/ray-tracing-torus</w:t>
+        </w:r>
+      </w:hyperlink>
+      <w:r>
+        <w:t>, and used functions to solve 4th order polynomials using a source file from the Graphic Gems textbook, but was unable to have the torus correctly render in positions other than the origin. A comparison is shown in figures 2 and 3.</w:t>
+      </w:r>
+    </w:p>
+    <w:p>
+      <w:r>
+        <w:rPr>
+          <w:noProof/>
+        </w:rPr>
+        <mc:AlternateContent>
+          <mc:Choice Requires="wps">
+            <w:drawing>
+              <wp:anchor distT="0" distB="0" distL="114300" distR="114300" simplePos="0" relativeHeight="251669504" behindDoc="0" locked="0" layoutInCell="1" allowOverlap="1" wp14:anchorId="2DA42DB3" wp14:editId="79E82F11">
+                <wp:simplePos x="0" y="0"/>
+                <wp:positionH relativeFrom="column">
+                  <wp:posOffset>2958407</wp:posOffset>
+                </wp:positionH>
+                <wp:positionV relativeFrom="paragraph">
+                  <wp:posOffset>1054735</wp:posOffset>
+                </wp:positionV>
+                <wp:extent cx="1911350" cy="251460"/>
+                <wp:effectExtent l="0" t="0" r="19050" b="15240"/>
+                <wp:wrapTopAndBottom/>
+                <wp:docPr id="18" name="Text Box 18"/>
+                <wp:cNvGraphicFramePr/>
+                <a:graphic xmlns:a="http://schemas.openxmlformats.org/drawingml/2006/main">
+                  <a:graphicData uri="http://schemas.microsoft.com/office/word/2010/wordprocessingShape">
+                    <wps:wsp>
+                      <wps:cNvSpPr txBox="1"/>
+                      <wps:spPr>
+                        <a:xfrm>
+                          <a:off x="0" y="0"/>
+                          <a:ext cx="1911350" cy="251460"/>
+                        </a:xfrm>
+                        <a:prstGeom prst="rect">
+                          <a:avLst/>
+                        </a:prstGeom>
+                        <a:solidFill>
+                          <a:schemeClr val="lt1"/>
+                        </a:solidFill>
+                        <a:ln w="6350">
+                          <a:solidFill>
+                            <a:prstClr val="black"/>
+                          </a:solidFill>
+                        </a:ln>
+                      </wps:spPr>
+                      <wps:txbx>
+                        <w:txbxContent>
+                          <w:p>
+                            <w:pPr>
+                              <w:rPr>
+                                <w:sz w:val="16"/>
+                                <w:szCs w:val="16"/>
+                              </w:rPr>
+                            </w:pPr>
+                            <w:r>
+                              <w:rPr>
+                                <w:sz w:val="16"/>
+                                <w:szCs w:val="16"/>
+                              </w:rPr>
+                              <w:t xml:space="preserve">Figure </w:t>
+                            </w:r>
+                            <w:r>
+                              <w:rPr>
+                                <w:sz w:val="16"/>
+                                <w:szCs w:val="16"/>
+                              </w:rPr>
+                              <w:t>3</w:t>
+                            </w:r>
+                            <w:r>
+                              <w:rPr>
+                                <w:sz w:val="16"/>
+                                <w:szCs w:val="16"/>
+                              </w:rPr>
+                              <w:t xml:space="preserve">: </w:t>
+                            </w:r>
+                            <w:r>
+                              <w:rPr>
+                                <w:sz w:val="16"/>
+                                <w:szCs w:val="16"/>
+                              </w:rPr>
+                              <w:t xml:space="preserve">torus rendered </w:t>
+                            </w:r>
+                            <w:r>
+                              <w:rPr>
+                                <w:sz w:val="16"/>
+                                <w:szCs w:val="16"/>
+                              </w:rPr>
+                              <w:t>outside of origin</w:t>
+                            </w:r>
+                          </w:p>
+                        </w:txbxContent>
+                      </wps:txbx>
+                      <wps:bodyPr rot="0" spcFirstLastPara="0" vertOverflow="overflow" horzOverflow="overflow" vert="horz" wrap="square" lIns="91440" tIns="45720" rIns="91440" bIns="45720" numCol="1" spcCol="0" rtlCol="0" fromWordArt="0" anchor="t" anchorCtr="0" forceAA="0" compatLnSpc="1">
+                        <a:prstTxWarp prst="textNoShape">
+                          <a:avLst/>
+                        </a:prstTxWarp>
+                        <a:noAutofit/>
+                      </wps:bodyPr>
+                    </wps:wsp>
+                  </a:graphicData>
+                </a:graphic>
+                <wp14:sizeRelH relativeFrom="margin">
+                  <wp14:pctWidth>0</wp14:pctWidth>
+                </wp14:sizeRelH>
+                <wp14:sizeRelV relativeFrom="margin">
+                  <wp14:pctHeight>0</wp14:pctHeight>
+                </wp14:sizeRelV>
+              </wp:anchor>
+            </w:drawing>
+          </mc:Choice>
+          <mc:Fallback>
+            <w:pict>
+              <v:shapetype w14:anchorId="2DA42DB3" id="_x0000_t202" coordsize="21600,21600" o:spt="202" path="m,l,21600r21600,l21600,xe">
+                <v:stroke joinstyle="miter"/>
+                <v:path gradientshapeok="t" o:connecttype="rect"/>
+              </v:shapetype>
+              <v:shape id="Text Box 18" o:spid="_x0000_s1026" type="#_x0000_t202" style="position:absolute;margin-left:232.95pt;margin-top:83.05pt;width:150.5pt;height:19.8pt;z-index:251669504;visibility:visible;mso-wrap-style:square;mso-width-percent:0;mso-height-percent:0;mso-wrap-distance-left:9pt;mso-wrap-distance-top:0;mso-wrap-distance-right:9pt;mso-wrap-distance-bottom:0;mso-position-horizontal:absolute;mso-position-horizontal-relative:text;mso-position-vertical:absolute;mso-position-vertical-relative:text;mso-width-percent:0;mso-height-percent:0;mso-width-relative:margin;mso-height-relative:margin;v-text-anchor:top" o:gfxdata="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" fillcolor="white [3201]" strokeweight=".5pt">
+                <v:textbox>
+                  <w:txbxContent>
+                    <w:p>
+                      <w:pPr>
+                        <w:rPr>
+                          <w:sz w:val="16"/>
+                          <w:szCs w:val="16"/>
+                        </w:rPr>
+                      </w:pPr>
+                      <w:r>
+                        <w:rPr>
+                          <w:sz w:val="16"/>
+                          <w:szCs w:val="16"/>
+                        </w:rPr>
+                        <w:t xml:space="preserve">Figure </w:t>
+                      </w:r>
+                      <w:r>
+                        <w:rPr>
+                          <w:sz w:val="16"/>
+                          <w:szCs w:val="16"/>
+                        </w:rPr>
+                        <w:t>3</w:t>
+                      </w:r>
+                      <w:r>
+                        <w:rPr>
+                          <w:sz w:val="16"/>
+                          <w:szCs w:val="16"/>
+                        </w:rPr>
+                        <w:t xml:space="preserve">: </w:t>
+                      </w:r>
+                      <w:r>
+                        <w:rPr>
+                          <w:sz w:val="16"/>
+                          <w:szCs w:val="16"/>
+                        </w:rPr>
+                        <w:t xml:space="preserve">torus rendered </w:t>
+                      </w:r>
+                      <w:r>
+                        <w:rPr>
+                          <w:sz w:val="16"/>
+                          <w:szCs w:val="16"/>
+                        </w:rPr>
+                        <w:t>outside of origin</w:t>
+                      </w:r>
+                    </w:p>
+                  </w:txbxContent>
+                </v:textbox>
+                <w10:wrap type="topAndBottom"/>
+              </v:shape>
+            </w:pict>
+          </mc:Fallback>
+        </mc:AlternateContent>
+      </w:r>
+      <w:r>
+        <w:rPr>
+          <w:noProof/>
+        </w:rPr>
+        <mc:AlternateContent>
+          <mc:Choice Requires="wps">
+            <w:drawing>
+              <wp:anchor distT="0" distB="0" distL="114300" distR="114300" simplePos="0" relativeHeight="251667456" behindDoc="0" locked="0" layoutInCell="1" allowOverlap="1" wp14:anchorId="4A49A09C" wp14:editId="720F0D55">
+                <wp:simplePos x="0" y="0"/>
+                <wp:positionH relativeFrom="column">
+                  <wp:posOffset>0</wp:posOffset>
+                </wp:positionH>
+                <wp:positionV relativeFrom="paragraph">
+                  <wp:posOffset>1064260</wp:posOffset>
+                </wp:positionV>
+                <wp:extent cx="2410460" cy="251460"/>
+                <wp:effectExtent l="0" t="0" r="15240" b="15240"/>
+                <wp:wrapTopAndBottom/>
+                <wp:docPr id="17" name="Text Box 17"/>
+                <wp:cNvGraphicFramePr/>
+                <a:graphic xmlns:a="http://schemas.openxmlformats.org/drawingml/2006/main">
+                  <a:graphicData uri="http://schemas.microsoft.com/office/word/2010/wordprocessingShape">
+                    <wps:wsp>
+                      <wps:cNvSpPr txBox="1"/>
+                      <wps:spPr>
+                        <a:xfrm>
+                          <a:off x="0" y="0"/>
+                          <a:ext cx="2410460" cy="251460"/>
+                        </a:xfrm>
+                        <a:prstGeom prst="rect">
+                          <a:avLst/>
+                        </a:prstGeom>
+                        <a:solidFill>
+                          <a:schemeClr val="lt1"/>
+                        </a:solidFill>
+                        <a:ln w="6350">
+                          <a:solidFill>
+                            <a:prstClr val="black"/>
+                          </a:solidFill>
+                        </a:ln>
+                      </wps:spPr>
+                      <wps:txbx>
+                        <w:txbxContent>
+                          <w:p>
+                            <w:pPr>
+                              <w:rPr>
+                                <w:sz w:val="16"/>
+                                <w:szCs w:val="16"/>
+                              </w:rPr>
+                            </w:pPr>
+                            <w:r>
+                              <w:rPr>
+                                <w:sz w:val="16"/>
+                                <w:szCs w:val="16"/>
+                              </w:rPr>
+                              <w:t xml:space="preserve">Figure </w:t>
+                            </w:r>
+                            <w:r>
+                              <w:rPr>
+                                <w:sz w:val="16"/>
+                                <w:szCs w:val="16"/>
+                              </w:rPr>
+                              <w:t>2</w:t>
+                            </w:r>
+                            <w:r>
+                              <w:rPr>
+                                <w:sz w:val="16"/>
+                                <w:szCs w:val="16"/>
+                              </w:rPr>
+                              <w:t xml:space="preserve">: </w:t>
+                            </w:r>
+                            <w:r>
+                              <w:rPr>
+                                <w:sz w:val="16"/>
+                                <w:szCs w:val="16"/>
+                              </w:rPr>
+                              <w:t xml:space="preserve">torus rendered around </w:t>
+                            </w:r>
+                            <w:proofErr w:type="spellStart"/>
+                            <w:r>
+                              <w:rPr>
+                                <w:sz w:val="16"/>
+                                <w:szCs w:val="16"/>
+                              </w:rPr>
+                              <w:t>camera</w:t>
+                            </w:r>
+                            <w:proofErr w:type="spellEnd"/>
+                            <w:r>
+                              <w:rPr>
+                                <w:sz w:val="16"/>
+                                <w:szCs w:val="16"/>
+                              </w:rPr>
+                              <w:t xml:space="preserve"> (at origin)</w:t>
+                            </w:r>
+                          </w:p>
+                        </w:txbxContent>
+                      </wps:txbx>
+                      <wps:bodyPr rot="0" spcFirstLastPara="0" vertOverflow="overflow" horzOverflow="overflow" vert="horz" wrap="square" lIns="91440" tIns="45720" rIns="91440" bIns="45720" numCol="1" spcCol="0" rtlCol="0" fromWordArt="0" anchor="t" anchorCtr="0" forceAA="0" compatLnSpc="1">
+                        <a:prstTxWarp prst="textNoShape">
+                          <a:avLst/>
+                        </a:prstTxWarp>
+                        <a:noAutofit/>
+                      </wps:bodyPr>
+                    </wps:wsp>
+                  </a:graphicData>
+                </a:graphic>
+                <wp14:sizeRelH relativeFrom="margin">
+                  <wp14:pctWidth>0</wp14:pctWidth>
+                </wp14:sizeRelH>
+                <wp14:sizeRelV relativeFrom="margin">
+                  <wp14:pctHeight>0</wp14:pctHeight>
+                </wp14:sizeRelV>
+              </wp:anchor>
+            </w:drawing>
+          </mc:Choice>
+          <mc:Fallback>
+            <w:pict>
+              <v:shape w14:anchorId="4A49A09C" id="Text Box 17" o:spid="_x0000_s1027" type="#_x0000_t202" style="position:absolute;margin-left:0;margin-top:83.8pt;width:189.8pt;height:19.8pt;z-index:251667456;visibility:visible;mso-wrap-style:square;mso-width-percent:0;mso-height-percent:0;mso-wrap-distance-left:9pt;mso-wrap-distance-top:0;mso-wrap-distance-right:9pt;mso-wrap-distance-bottom:0;mso-position-horizontal:absolute;mso-position-horizontal-relative:text;mso-position-vertical:absolute;mso-position-vertical-relative:text;mso-width-percent:0;mso-height-percent:0;mso-width-relative:margin;mso-height-relative:margin;v-text-anchor:top" o:gfxdata="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" fillcolor="white [3201]" strokeweight=".5pt">
+                <v:textbox>
+                  <w:txbxContent>
+                    <w:p>
+                      <w:pPr>
+                        <w:rPr>
+                          <w:sz w:val="16"/>
+                          <w:szCs w:val="16"/>
+                        </w:rPr>
+                      </w:pPr>
+                      <w:r>
+                        <w:rPr>
+                          <w:sz w:val="16"/>
+                          <w:szCs w:val="16"/>
+                        </w:rPr>
+                        <w:t xml:space="preserve">Figure </w:t>
+                      </w:r>
+                      <w:r>
+                        <w:rPr>
+                          <w:sz w:val="16"/>
+                          <w:szCs w:val="16"/>
+                        </w:rPr>
+                        <w:t>2</w:t>
+                      </w:r>
+                      <w:r>
+                        <w:rPr>
+                          <w:sz w:val="16"/>
+                          <w:szCs w:val="16"/>
+                        </w:rPr>
+                        <w:t xml:space="preserve">: </w:t>
+                      </w:r>
+                      <w:r>
+                        <w:rPr>
+                          <w:sz w:val="16"/>
+                          <w:szCs w:val="16"/>
+                        </w:rPr>
+                        <w:t xml:space="preserve">torus rendered around </w:t>
+                      </w:r>
+                      <w:proofErr w:type="spellStart"/>
+                      <w:r>
+                        <w:rPr>
+                          <w:sz w:val="16"/>
+                          <w:szCs w:val="16"/>
+                        </w:rPr>
+                        <w:t>camera</w:t>
+                      </w:r>
+                      <w:proofErr w:type="spellEnd"/>
+                      <w:r>
+                        <w:rPr>
+                          <w:sz w:val="16"/>
+                          <w:szCs w:val="16"/>
+                        </w:rPr>
+                        <w:t xml:space="preserve"> (at origin)</w:t>
+                      </w:r>
+                    </w:p>
+                  </w:txbxContent>
+                </v:textbox>
+                <w10:wrap type="topAndBottom"/>
+              </v:shape>
+            </w:pict>
+          </mc:Fallback>
+        </mc:AlternateContent>
+      </w:r>
+      <w:r>
+        <w:drawing>
+          <wp:inline distT="0" distB="0" distL="0" distR="0" wp14:anchorId="00246DDE" wp14:editId="19D9710F">
+            <wp:extent cx="2909455" cy="1011212"/>
+            <wp:effectExtent l="0" t="0" r="0" b="5080"/>
+            <wp:docPr id="14" name="Picture 14" descr="A close up of a colorful background&#10;&#10;Description automatically generated"/>
+            <wp:cNvGraphicFramePr>
+              <a:graphicFrameLocks xmlns:a="http://schemas.openxmlformats.org/drawingml/2006/main" noChangeAspect="1"/>
+            </wp:cNvGraphicFramePr>
+            <a:graphic xmlns:a="http://schemas.openxmlformats.org/drawingml/2006/main">
+              <a:graphicData uri="http://schemas.openxmlformats.org/drawingml/2006/picture">
+                <pic:pic xmlns:pic="http://schemas.openxmlformats.org/drawingml/2006/picture">
+                  <pic:nvPicPr>
+                    <pic:cNvPr id="1" name=""/>
+                    <pic:cNvPicPr/>
+                  </pic:nvPicPr>
+                  <pic:blipFill>
+                    <a:blip r:embed="rId5"/>
+                    <a:stretch>
+                      <a:fillRect/>
+                    </a:stretch>
+                  </pic:blipFill>
+                  <pic:spPr>
+                    <a:xfrm>
+                      <a:off x="0" y="0"/>
+                      <a:ext cx="2977486" cy="1034857"/>
+                    </a:xfrm>
+                    <a:prstGeom prst="rect">
+                      <a:avLst/>
+                    </a:prstGeom>
+                  </pic:spPr>
+                </pic:pic>
+              </a:graphicData>
+            </a:graphic>
+          </wp:inline>
+        </w:drawing>
+      </w:r>
+      <w:r>
+        <w:rPr>
+          <w:noProof/>
+        </w:rPr>
+        <w:t xml:space="preserve"> </w:t>
+      </w:r>
+      <w:r>
+        <w:rPr>
+          <w:noProof/>
+        </w:rPr>
+        <w:drawing>
+          <wp:inline distT="0" distB="0" distL="0" distR="0" wp14:anchorId="00D1CF2F" wp14:editId="45D300F9">
+            <wp:extent cx="2078182" cy="1039092"/>
+            <wp:effectExtent l="0" t="0" r="5080" b="2540"/>
+            <wp:docPr id="16" name="Picture 16"/>
+            <wp:cNvGraphicFramePr>
+              <a:graphicFrameLocks xmlns:a="http://schemas.openxmlformats.org/drawingml/2006/main" noChangeAspect="1"/>
+            </wp:cNvGraphicFramePr>
+            <a:graphic xmlns:a="http://schemas.openxmlformats.org/drawingml/2006/main">
+              <a:graphicData uri="http://schemas.openxmlformats.org/drawingml/2006/picture">
+                <pic:pic xmlns:pic="http://schemas.openxmlformats.org/drawingml/2006/picture">
+                  <pic:nvPicPr>
+                    <pic:cNvPr id="1" name=""/>
+                    <pic:cNvPicPr/>
+                  </pic:nvPicPr>
+                  <pic:blipFill>
+                    <a:blip r:embed="rId6"/>
+                    <a:stretch>
+                      <a:fillRect/>
+                    </a:stretch>
+                  </pic:blipFill>
+                  <pic:spPr>
+                    <a:xfrm>
+                      <a:off x="0" y="0"/>
+                      <a:ext cx="2129047" cy="1064525"/>
+                    </a:xfrm>
+                    <a:prstGeom prst="rect">
+                      <a:avLst/>
+                    </a:prstGeom>
+                  </pic:spPr>
+                </pic:pic>
+              </a:graphicData>
+            </a:graphic>
+          </wp:inline>
+        </w:drawing>
+      </w:r>
+    </w:p>
+    <w:p/>
     <w:p>
       <w:pPr>
         <w:pStyle w:val="Heading2"/>
       </w:pPr>
       <w:r>
-        <w:t>Successes</w:t>
-      </w:r>
-    </w:p>
-    <w:p>
-      <w:r>
-        <w:t>It did good</w:t>
-      </w:r>
-    </w:p>
-    <w:p>
-      <w:pPr>
-        <w:pStyle w:val="Heading2"/>
-      </w:pPr>
-      <w:r>
-        <w:t>Failures</w:t>
-      </w:r>
-    </w:p>
-    <w:p>
-      <w:r>
-        <w:t>Not so good</w:t>
-      </w:r>
-    </w:p>
-    <w:p/>
-    <w:p>
-      <w:pPr>
-        <w:pStyle w:val="Heading2"/>
-      </w:pPr>
-      <w:r>
         <w:t>Multiple light sources</w:t>
       </w:r>
     </w:p>
     <w:p>
       <w:r>
-        <w:t>Multiple light sources have been used in the scene. This has been implemented by iterating through a vector of all the lights in the scene and performing lighting calculations individually. Additionally, the distance of each light source has been included in the calculation, meaning that further away light sources contribute less light. Figure 1 below shows both light sources appearing reflected on a sphere, and figure 2 shows overlapping shadows caused by the multiple light sources.</w:t>
+        <w:t xml:space="preserve">Multiple light sources have been used in the scene. </w:t>
+      </w:r>
+      <w:r>
+        <w:t>The first light appears above and to the right of the family, and the second appears in front of and to the left of the family.</w:t>
+      </w:r>
+    </w:p>
+    <w:p>
+      <w:r>
+        <w:t>Multiple lighting</w:t>
+      </w:r>
+      <w:r>
+        <w:t xml:space="preserve"> has been implemented by iterating through a </w:t>
+      </w:r>
+      <w:r>
+        <w:t>list</w:t>
+      </w:r>
+      <w:r>
+        <w:t xml:space="preserve"> of all the lights in the scene and performing lighting calculations </w:t>
+      </w:r>
+      <w:r>
+        <w:t xml:space="preserve">for each source </w:t>
+      </w:r>
+      <w:r>
+        <w:t>individually. Additionally, the distance of each light source has been included in the calculation, meaning that further away light sources contribute less light. Figure 1 below shows both light sources appearing reflected on a sphere, and figure 2 shows overlapping shadows caused by the multiple light sources.</w:t>
       </w:r>
     </w:p>
     <w:p>
@@ -160,11 +611,7 @@
           </mc:Choice>
           <mc:Fallback>
             <w:pict>
-              <v:shapetype w14:anchorId="5FE9F82C" id="_x0000_t202" coordsize="21600,21600" o:spt="202" path="m,l,21600r21600,l21600,xe">
-                <v:stroke joinstyle="miter"/>
-                <v:path gradientshapeok="t" o:connecttype="rect"/>
-              </v:shapetype>
-              <v:shape id="Text Box 9" o:spid="_x0000_s1026" type="#_x0000_t202" style="position:absolute;margin-left:121.2pt;margin-top:102.15pt;width:120.6pt;height:19.8pt;z-index:251665408;visibility:visible;mso-wrap-style:square;mso-width-percent:0;mso-height-percent:0;mso-wrap-distance-left:9pt;mso-wrap-distance-top:0;mso-wrap-distance-right:9pt;mso-wrap-distance-bottom:0;mso-position-horizontal:absolute;mso-position-horizontal-relative:text;mso-position-vertical:absolute;mso-position-vertical-relative:text;mso-width-percent:0;mso-height-percent:0;mso-width-relative:margin;mso-height-relative:margin;v-text-anchor:top" o:gfxdata="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" fillcolor="white [3201]" strokeweight=".5pt">
+              <v:shape w14:anchorId="5FE9F82C" id="Text Box 9" o:spid="_x0000_s1028" type="#_x0000_t202" style="position:absolute;margin-left:121.2pt;margin-top:102.15pt;width:120.6pt;height:19.8pt;z-index:251665408;visibility:visible;mso-wrap-style:square;mso-width-percent:0;mso-height-percent:0;mso-wrap-distance-left:9pt;mso-wrap-distance-top:0;mso-wrap-distance-right:9pt;mso-wrap-distance-bottom:0;mso-position-horizontal:absolute;mso-position-horizontal-relative:text;mso-position-vertical:absolute;mso-position-vertical-relative:text;mso-width-percent:0;mso-height-percent:0;mso-width-relative:margin;mso-height-relative:margin;v-text-anchor:top" o:gfxdata="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" fillcolor="white [3201]" strokeweight=".5pt">
                 <v:textbox>
                   <w:txbxContent>
                     <w:p>
@@ -298,7 +745,7 @@
           </mc:Choice>
           <mc:Fallback>
             <w:pict>
-              <v:shape w14:anchorId="394D5AD9" id="Text Box 8" o:spid="_x0000_s1027" type="#_x0000_t202" style="position:absolute;margin-left:0;margin-top:102.15pt;width:120.6pt;height:19.8pt;z-index:251663360;visibility:visible;mso-wrap-style:square;mso-width-percent:0;mso-height-percent:0;mso-wrap-distance-left:9pt;mso-wrap-distance-top:0;mso-wrap-distance-right:9pt;mso-wrap-distance-bottom:0;mso-position-horizontal:absolute;mso-position-horizontal-relative:text;mso-position-vertical:absolute;mso-position-vertical-relative:text;mso-width-percent:0;mso-height-percent:0;mso-width-relative:margin;mso-height-relative:margin;v-text-anchor:top" o:gfxdata="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" fillcolor="white [3201]" strokeweight=".5pt">
+              <v:shape w14:anchorId="394D5AD9" id="Text Box 8" o:spid="_x0000_s1029" type="#_x0000_t202" style="position:absolute;margin-left:0;margin-top:102.15pt;width:120.6pt;height:19.8pt;z-index:251663360;visibility:visible;mso-wrap-style:square;mso-width-percent:0;mso-height-percent:0;mso-wrap-distance-left:9pt;mso-wrap-distance-top:0;mso-wrap-distance-right:9pt;mso-wrap-distance-bottom:0;mso-position-horizontal:absolute;mso-position-horizontal-relative:text;mso-position-vertical:absolute;mso-position-vertical-relative:text;mso-width-percent:0;mso-height-percent:0;mso-width-relative:margin;mso-height-relative:margin;v-text-anchor:top" o:gfxdata="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" fillcolor="white [3201]" strokeweight=".5pt">
                 <v:textbox>
                   <w:txbxContent>
                     <w:p>
@@ -348,7 +795,7 @@
                     <pic:cNvPicPr/>
                   </pic:nvPicPr>
                   <pic:blipFill>
-                    <a:blip r:embed="rId4"/>
+                    <a:blip r:embed="rId7"/>
                     <a:stretch>
                       <a:fillRect/>
                     </a:stretch>
@@ -385,7 +832,7 @@
                     <pic:cNvPicPr/>
                   </pic:nvPicPr>
                   <pic:blipFill>
-                    <a:blip r:embed="rId5"/>
+                    <a:blip r:embed="rId8"/>
                     <a:stretch>
                       <a:fillRect/>
                     </a:stretch>
@@ -462,7 +909,6 @@
         <w:rPr>
           <w:noProof/>
         </w:rPr>
-        <w:lastRenderedPageBreak/>
         <mc:AlternateContent>
           <mc:Choice Requires="wps">
             <w:drawing>
@@ -560,7 +1006,7 @@
           </mc:Choice>
           <mc:Fallback>
             <w:pict>
-              <v:shape w14:anchorId="4133A11D" id="Text Box 5" o:spid="_x0000_s1028" type="#_x0000_t202" style="position:absolute;margin-left:155.4pt;margin-top:106.05pt;width:141.25pt;height:19.8pt;z-index:251661312;visibility:visible;mso-wrap-style:square;mso-width-percent:0;mso-height-percent:0;mso-wrap-distance-left:9pt;mso-wrap-distance-top:0;mso-wrap-distance-right:9pt;mso-wrap-distance-bottom:0;mso-position-horizontal:absolute;mso-position-horizontal-relative:text;mso-position-vertical:absolute;mso-position-vertical-relative:text;mso-width-percent:0;mso-height-percent:0;mso-width-relative:margin;mso-height-relative:margin;v-text-anchor:top" o:gfxdata="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" fillcolor="white [3201]" strokeweight=".5pt">
+              <v:shape w14:anchorId="4133A11D" id="Text Box 5" o:spid="_x0000_s1030" type="#_x0000_t202" style="position:absolute;margin-left:155.4pt;margin-top:106.05pt;width:141.25pt;height:19.8pt;z-index:251661312;visibility:visible;mso-wrap-style:square;mso-width-percent:0;mso-height-percent:0;mso-wrap-distance-left:9pt;mso-wrap-distance-top:0;mso-wrap-distance-right:9pt;mso-wrap-distance-bottom:0;mso-position-horizontal:absolute;mso-position-horizontal-relative:text;mso-position-vertical:absolute;mso-position-vertical-relative:text;mso-width-percent:0;mso-height-percent:0;mso-width-relative:margin;mso-height-relative:margin;v-text-anchor:top" o:gfxdata="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" fillcolor="white [3201]" strokeweight=".5pt">
                 <v:textbox>
                   <w:txbxContent>
                     <w:p>
@@ -684,7 +1130,7 @@
           </mc:Choice>
           <mc:Fallback>
             <w:pict>
-              <v:shape w14:anchorId="4C0EE141" id="Text Box 4" o:spid="_x0000_s1029" type="#_x0000_t202" style="position:absolute;margin-left:0;margin-top:106.05pt;width:155.4pt;height:19.8pt;z-index:251659264;visibility:visible;mso-wrap-style:square;mso-height-percent:0;mso-wrap-distance-left:9pt;mso-wrap-distance-top:0;mso-wrap-distance-right:9pt;mso-wrap-distance-bottom:0;mso-position-horizontal:absolute;mso-position-horizontal-relative:text;mso-position-vertical:absolute;mso-position-vertical-relative:text;mso-height-percent:0;mso-height-relative:margin;v-text-anchor:top" o:gfxdata="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" fillcolor="white [3201]" strokeweight=".5pt">
+              <v:shape w14:anchorId="4C0EE141" id="Text Box 4" o:spid="_x0000_s1031" type="#_x0000_t202" style="position:absolute;margin-left:0;margin-top:106.05pt;width:155.4pt;height:19.8pt;z-index:251659264;visibility:visible;mso-wrap-style:square;mso-height-percent:0;mso-wrap-distance-left:9pt;mso-wrap-distance-top:0;mso-wrap-distance-right:9pt;mso-wrap-distance-bottom:0;mso-position-horizontal:absolute;mso-position-horizontal-relative:text;mso-position-vertical:absolute;mso-position-vertical-relative:text;mso-height-percent:0;mso-height-relative:margin;v-text-anchor:top" o:gfxdata="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" fillcolor="white [3201]" strokeweight=".5pt">
                 <v:textbox>
                   <w:txbxContent>
                     <w:p>
@@ -727,11 +1173,11 @@
                     <pic:cNvPicPr/>
                   </pic:nvPicPr>
                   <pic:blipFill>
-                    <a:blip r:embed="rId6">
+                    <a:blip r:embed="rId9">
                       <a:extLst>
                         <a:ext uri="{BEBA8EAE-BF5A-486C-A8C5-ECC9F3942E4B}">
                           <a14:imgProps xmlns:a14="http://schemas.microsoft.com/office/drawing/2010/main">
-                            <a14:imgLayer r:embed="rId7">
+                            <a14:imgLayer r:embed="rId10">
                               <a14:imgEffect>
                                 <a14:brightnessContrast bright="-20000" contrast="40000"/>
                               </a14:imgEffect>
@@ -782,11 +1228,11 @@
                     <pic:cNvPicPr/>
                   </pic:nvPicPr>
                   <pic:blipFill>
-                    <a:blip r:embed="rId8">
+                    <a:blip r:embed="rId11">
                       <a:extLst>
                         <a:ext uri="{BEBA8EAE-BF5A-486C-A8C5-ECC9F3942E4B}">
                           <a14:imgProps xmlns:a14="http://schemas.microsoft.com/office/drawing/2010/main">
-                            <a14:imgLayer r:embed="rId9">
+                            <a14:imgLayer r:embed="rId12">
                               <a14:imgEffect>
                                 <a14:brightnessContrast bright="-20000" contrast="40000"/>
                               </a14:imgEffect>
@@ -838,6 +1284,9 @@
       <w:r>
         <w:t xml:space="preserve"> class. No caps are rendered underneath the cylinder, as the scene I was designing does not </w:t>
       </w:r>
+      <w:r>
+        <w:t>require showing the bottom of a cylinder.</w:t>
+      </w:r>
     </w:p>
     <w:p>
       <w:pPr>
@@ -870,7 +1319,7 @@
                     <pic:cNvPicPr/>
                   </pic:nvPicPr>
                   <pic:blipFill rotWithShape="1">
-                    <a:blip r:embed="rId10"/>
+                    <a:blip r:embed="rId13"/>
                     <a:srcRect l="1290"/>
                     <a:stretch/>
                   </pic:blipFill>
@@ -952,6 +1401,7 @@
         <w:pStyle w:val="Heading2"/>
       </w:pPr>
       <w:r>
+        <w:lastRenderedPageBreak/>
         <w:t>Textured cylinder</w:t>
       </w:r>
     </w:p>
@@ -981,11 +1431,7 @@
         <w:t xml:space="preserve">can </w:t>
       </w:r>
       <w:r>
-        <w:t xml:space="preserve">map to the same value on the range [-1, 1], an x-coordinate check has been used to ensure that values on the right side of the cylinder wrap </w:t>
-      </w:r>
-      <w:r>
-        <w:lastRenderedPageBreak/>
-        <w:t>around correctly. This conversion means that each angle from 0-360 degrees maps to a single coordinate.</w:t>
+        <w:t>map to the same value on the range [-1, 1], an x-coordinate check has been used to ensure that values on the right side of the cylinder wrap around correctly. This conversion means that each angle from 0-360 degrees maps to a single coordinate.</w:t>
       </w:r>
     </w:p>
     <w:p>
@@ -1006,7 +1452,7 @@
                     <pic:cNvPicPr/>
                   </pic:nvPicPr>
                   <pic:blipFill>
-                    <a:blip r:embed="rId11"/>
+                    <a:blip r:embed="rId14"/>
                     <a:stretch>
                       <a:fillRect/>
                     </a:stretch>
@@ -1070,7 +1516,7 @@
                     <pic:cNvPicPr/>
                   </pic:nvPicPr>
                   <pic:blipFill>
-                    <a:blip r:embed="rId12"/>
+                    <a:blip r:embed="rId15"/>
                     <a:stretch>
                       <a:fillRect/>
                     </a:stretch>
@@ -1113,7 +1559,7 @@
                     <pic:cNvPicPr/>
                   </pic:nvPicPr>
                   <pic:blipFill>
-                    <a:blip r:embed="rId13"/>
+                    <a:blip r:embed="rId16"/>
                     <a:stretch>
                       <a:fillRect/>
                     </a:stretch>
@@ -1168,6 +1614,9 @@
       <w:r>
         <w:t>::refract method, which uses the object’s refractive index to determine how extreme the refraction should appear. This ray is then used to find the exiting ray, which gives the colour to display on the sphere’s surface at the original hit point using a recursive trace method call.</w:t>
       </w:r>
+      <w:r>
+        <w:t xml:space="preserve"> Refractive objects also have lighter shadows than non-refractive objects.</w:t>
+      </w:r>
     </w:p>
     <w:p>
       <w:r>
@@ -1187,7 +1636,7 @@
                     <pic:cNvPicPr/>
                   </pic:nvPicPr>
                   <pic:blipFill>
-                    <a:blip r:embed="rId14"/>
+                    <a:blip r:embed="rId17"/>
                     <a:stretch>
                       <a:fillRect/>
                     </a:stretch>
@@ -1733,6 +2182,29 @@
       <w:szCs w:val="18"/>
     </w:rPr>
   </w:style>
+  <w:style w:type="character" w:styleId="Hyperlink">
+    <w:name w:val="Hyperlink"/>
+    <w:basedOn w:val="DefaultParagraphFont"/>
+    <w:uiPriority w:val="99"/>
+    <w:unhideWhenUsed/>
+    <w:rsid w:val="00170DDC"/>
+    <w:rPr>
+      <w:color w:val="0563C1" w:themeColor="hyperlink"/>
+      <w:u w:val="single"/>
+    </w:rPr>
+  </w:style>
+  <w:style w:type="character" w:styleId="UnresolvedMention">
+    <w:name w:val="Unresolved Mention"/>
+    <w:basedOn w:val="DefaultParagraphFont"/>
+    <w:uiPriority w:val="99"/>
+    <w:semiHidden/>
+    <w:unhideWhenUsed/>
+    <w:rsid w:val="00170DDC"/>
+    <w:rPr>
+      <w:color w:val="605E5C"/>
+      <w:shd w:val="clear" w:color="auto" w:fill="E1DFDD"/>
+    </w:rPr>
+  </w:style>
 </w:styles>
 </file>
 

</xml_diff>

<commit_message>
set params for submission. still need figure numbers
</commit_message>
<xml_diff>
--- a/assignment2/report.docx
+++ b/assignment2/report.docx
@@ -15,18 +15,97 @@
         <w:t>The ray-traced scene rendered in RayTracer.cpp shows a family standing around a crystal ball (with cones representing bodies and cubes representing heads). The front-left child has a transparent sphere representing its head instead of a cube. I have decided that this is because that child is an ‘air-head’. The full rendered scene is shown in figure 1.</w:t>
       </w:r>
     </w:p>
+    <w:p>
+      <w:pPr>
+        <w:keepNext/>
+      </w:pPr>
+      <w:r>
+        <w:rPr>
+          <w:noProof/>
+        </w:rPr>
+        <w:drawing>
+          <wp:inline distT="0" distB="0" distL="0" distR="0" wp14:anchorId="7AB0C0CC" wp14:editId="68BB5BF2">
+            <wp:extent cx="5727700" cy="5840730"/>
+            <wp:effectExtent l="0" t="0" r="0" b="0"/>
+            <wp:docPr id="21" name="Picture 21" descr="A picture containing toy, table, television&#10;&#10;Description automatically generated"/>
+            <wp:cNvGraphicFramePr>
+              <a:graphicFrameLocks xmlns:a="http://schemas.openxmlformats.org/drawingml/2006/main" noChangeAspect="1"/>
+            </wp:cNvGraphicFramePr>
+            <a:graphic xmlns:a="http://schemas.openxmlformats.org/drawingml/2006/main">
+              <a:graphicData uri="http://schemas.openxmlformats.org/drawingml/2006/picture">
+                <pic:pic xmlns:pic="http://schemas.openxmlformats.org/drawingml/2006/picture">
+                  <pic:nvPicPr>
+                    <pic:cNvPr id="21" name="Screen Shot 2020-05-24 at 8.51.25 PM.png"/>
+                    <pic:cNvPicPr/>
+                  </pic:nvPicPr>
+                  <pic:blipFill>
+                    <a:blip r:embed="rId4">
+                      <a:extLst>
+                        <a:ext uri="{28A0092B-C50C-407E-A947-70E740481C1C}">
+                          <a14:useLocalDpi xmlns:a14="http://schemas.microsoft.com/office/drawing/2010/main" val="0"/>
+                        </a:ext>
+                      </a:extLst>
+                    </a:blip>
+                    <a:stretch>
+                      <a:fillRect/>
+                    </a:stretch>
+                  </pic:blipFill>
+                  <pic:spPr>
+                    <a:xfrm>
+                      <a:off x="0" y="0"/>
+                      <a:ext cx="5727700" cy="5840730"/>
+                    </a:xfrm>
+                    <a:prstGeom prst="rect">
+                      <a:avLst/>
+                    </a:prstGeom>
+                  </pic:spPr>
+                </pic:pic>
+              </a:graphicData>
+            </a:graphic>
+          </wp:inline>
+        </w:drawing>
+      </w:r>
+    </w:p>
+    <w:p>
+      <w:pPr>
+        <w:pStyle w:val="Caption"/>
+      </w:pPr>
+      <w:r>
+        <w:t xml:space="preserve">Figure </w:t>
+      </w:r>
+      <w:r>
+        <w:fldChar w:fldCharType="begin"/>
+      </w:r>
+      <w:r>
+        <w:instrText xml:space="preserve"> SEQ Figure \* ARABIC </w:instrText>
+      </w:r>
+      <w:r>
+        <w:fldChar w:fldCharType="separate"/>
+      </w:r>
+      <w:r>
+        <w:rPr>
+          <w:noProof/>
+        </w:rPr>
+        <w:t>1</w:t>
+      </w:r>
+      <w:r>
+        <w:fldChar w:fldCharType="end"/>
+      </w:r>
+      <w:r>
+        <w:t>: Full ray traced scene</w:t>
+      </w:r>
+    </w:p>
+    <w:p>
+      <w:r>
+        <w:t xml:space="preserve">A success of my ray tracing implementation is that an object can have more than one property that affects the colour values on its surface. For example, the sphere representing a crystal ball is both refractive and slightly reflective. </w:t>
+      </w:r>
+    </w:p>
     <w:p/>
     <w:p>
       <w:r>
-        <w:t xml:space="preserve">A success of my ray tracing implementation is that an object can have more than one property that affects the colour values on its surface. For example, the sphere representing a crystal ball is both refractive and slightly reflective. </w:t>
-      </w:r>
-    </w:p>
-    <w:p/>
-    <w:p>
-      <w:r>
         <w:t xml:space="preserve">One thing I did not manage to fully implement in my application was a Torus. I followed a tutorial at </w:t>
       </w:r>
-      <w:hyperlink r:id="rId4" w:history="1">
+      <w:hyperlink r:id="rId5" w:history="1">
         <w:r>
           <w:rPr>
             <w:rStyle w:val="Hyperlink"/>
@@ -35,10 +114,19 @@
         </w:r>
       </w:hyperlink>
       <w:r>
-        <w:t>, and used functions to solve 4th order polynomials using a source file from the Graphic Gems textbook, but was unable to have the torus correctly render in positions other than the origin. A comparison is shown in figures 2 and 3.</w:t>
-      </w:r>
-    </w:p>
-    <w:p>
+        <w:t xml:space="preserve">, and used functions to solve 4th order polynomials using a source file from the Graphic Gems textbook, but was </w:t>
+      </w:r>
+      <w:r>
+        <w:lastRenderedPageBreak/>
+        <w:t>unable to have the torus correctly render in positions other than the origin. A comparison is shown in figures 2 and 3.</w:t>
+      </w:r>
+    </w:p>
+    <w:p>
+      <w:pPr>
+        <w:rPr>
+          <w:noProof/>
+        </w:rPr>
+      </w:pPr>
       <w:r>
         <w:rPr>
           <w:noProof/>
@@ -281,23 +369,7 @@
                                 <w:sz w:val="16"/>
                                 <w:szCs w:val="16"/>
                               </w:rPr>
-                              <w:t xml:space="preserve">torus rendered around </w:t>
-                            </w:r>
-                            <w:proofErr w:type="spellStart"/>
-                            <w:r>
-                              <w:rPr>
-                                <w:sz w:val="16"/>
-                                <w:szCs w:val="16"/>
-                              </w:rPr>
-                              <w:t>camera</w:t>
-                            </w:r>
-                            <w:proofErr w:type="spellEnd"/>
-                            <w:r>
-                              <w:rPr>
-                                <w:sz w:val="16"/>
-                                <w:szCs w:val="16"/>
-                              </w:rPr>
-                              <w:t xml:space="preserve"> (at origin)</w:t>
+                              <w:t>torus rendered around camera (at origin)</w:t>
                             </w:r>
                           </w:p>
                         </w:txbxContent>
@@ -358,23 +430,7 @@
                           <w:sz w:val="16"/>
                           <w:szCs w:val="16"/>
                         </w:rPr>
-                        <w:t xml:space="preserve">torus rendered around </w:t>
-                      </w:r>
-                      <w:proofErr w:type="spellStart"/>
-                      <w:r>
-                        <w:rPr>
-                          <w:sz w:val="16"/>
-                          <w:szCs w:val="16"/>
-                        </w:rPr>
-                        <w:t>camera</w:t>
-                      </w:r>
-                      <w:proofErr w:type="spellEnd"/>
-                      <w:r>
-                        <w:rPr>
-                          <w:sz w:val="16"/>
-                          <w:szCs w:val="16"/>
-                        </w:rPr>
-                        <w:t xml:space="preserve"> (at origin)</w:t>
+                        <w:t>torus rendered around camera (at origin)</w:t>
                       </w:r>
                     </w:p>
                   </w:txbxContent>
@@ -402,7 +458,7 @@
                     <pic:cNvPicPr/>
                   </pic:nvPicPr>
                   <pic:blipFill>
-                    <a:blip r:embed="rId5"/>
+                    <a:blip r:embed="rId6"/>
                     <a:stretch>
                       <a:fillRect/>
                     </a:stretch>
@@ -448,7 +504,7 @@
                     <pic:cNvPicPr/>
                   </pic:nvPicPr>
                   <pic:blipFill>
-                    <a:blip r:embed="rId6"/>
+                    <a:blip r:embed="rId7"/>
                     <a:stretch>
                       <a:fillRect/>
                     </a:stretch>
@@ -503,7 +559,16 @@
         <w:t xml:space="preserve">for each source </w:t>
       </w:r>
       <w:r>
-        <w:t>individually. Additionally, the distance of each light source has been included in the calculation, meaning that further away light sources contribute less light. Figure 1 below shows both light sources appearing reflected on a sphere, and figure 2 shows overlapping shadows caused by the multiple light sources.</w:t>
+        <w:t>individually. Additionally, the distance of each light source has been included in the calculation, meaning that further away light sources contribute less light. Figure 1 below shows both light sources appearing reflected on a sphere, and figure 2 shows overlapping shadows caused by the multiple light source</w:t>
+      </w:r>
+      <w:r>
+        <w:t>s</w:t>
+      </w:r>
+      <w:r>
+        <w:t>.</w:t>
+      </w:r>
+      <w:r>
+        <w:t xml:space="preserve"> Note that only points blocked from both sources are in full shadow.</w:t>
       </w:r>
     </w:p>
     <w:p>
@@ -795,7 +860,7 @@
                     <pic:cNvPicPr/>
                   </pic:nvPicPr>
                   <pic:blipFill>
-                    <a:blip r:embed="rId7"/>
+                    <a:blip r:embed="rId8"/>
                     <a:stretch>
                       <a:fillRect/>
                     </a:stretch>
@@ -817,10 +882,10 @@
       </w:r>
       <w:r>
         <w:drawing>
-          <wp:inline distT="0" distB="0" distL="0" distR="0" wp14:anchorId="13748811" wp14:editId="0662ADC7">
-            <wp:extent cx="1760220" cy="1244293"/>
-            <wp:effectExtent l="0" t="0" r="5080" b="635"/>
-            <wp:docPr id="7" name="Picture 7" descr="A picture containing room&#10;&#10;Description automatically generated"/>
+          <wp:inline distT="0" distB="0" distL="0" distR="0" wp14:anchorId="58DC0A92" wp14:editId="3F497BF7">
+            <wp:extent cx="1792224" cy="1265099"/>
+            <wp:effectExtent l="0" t="0" r="0" b="5080"/>
+            <wp:docPr id="23" name="Picture 23" descr="A picture containing green, man, player, standing&#10;&#10;Description automatically generated"/>
             <wp:cNvGraphicFramePr>
               <a:graphicFrameLocks xmlns:a="http://schemas.openxmlformats.org/drawingml/2006/main" noChangeAspect="1"/>
             </wp:cNvGraphicFramePr>
@@ -832,7 +897,7 @@
                     <pic:cNvPicPr/>
                   </pic:nvPicPr>
                   <pic:blipFill>
-                    <a:blip r:embed="rId8"/>
+                    <a:blip r:embed="rId9"/>
                     <a:stretch>
                       <a:fillRect/>
                     </a:stretch>
@@ -840,7 +905,7 @@
                   <pic:spPr>
                     <a:xfrm>
                       <a:off x="0" y="0"/>
-                      <a:ext cx="1780719" cy="1258784"/>
+                      <a:ext cx="1831261" cy="1292654"/>
                     </a:xfrm>
                     <a:prstGeom prst="rect">
                       <a:avLst/>
@@ -909,6 +974,7 @@
         <w:rPr>
           <w:noProof/>
         </w:rPr>
+        <w:lastRenderedPageBreak/>
         <mc:AlternateContent>
           <mc:Choice Requires="wps">
             <w:drawing>
@@ -1173,11 +1239,11 @@
                     <pic:cNvPicPr/>
                   </pic:nvPicPr>
                   <pic:blipFill>
-                    <a:blip r:embed="rId9">
+                    <a:blip r:embed="rId10">
                       <a:extLst>
                         <a:ext uri="{BEBA8EAE-BF5A-486C-A8C5-ECC9F3942E4B}">
                           <a14:imgProps xmlns:a14="http://schemas.microsoft.com/office/drawing/2010/main">
-                            <a14:imgLayer r:embed="rId10">
+                            <a14:imgLayer r:embed="rId11">
                               <a14:imgEffect>
                                 <a14:brightnessContrast bright="-20000" contrast="40000"/>
                               </a14:imgEffect>
@@ -1228,11 +1294,11 @@
                     <pic:cNvPicPr/>
                   </pic:nvPicPr>
                   <pic:blipFill>
-                    <a:blip r:embed="rId11">
+                    <a:blip r:embed="rId12">
                       <a:extLst>
                         <a:ext uri="{BEBA8EAE-BF5A-486C-A8C5-ECC9F3942E4B}">
                           <a14:imgProps xmlns:a14="http://schemas.microsoft.com/office/drawing/2010/main">
-                            <a14:imgLayer r:embed="rId12">
+                            <a14:imgLayer r:embed="rId13">
                               <a14:imgEffect>
                                 <a14:brightnessContrast bright="-20000" contrast="40000"/>
                               </a14:imgEffect>
@@ -1319,7 +1385,7 @@
                     <pic:cNvPicPr/>
                   </pic:nvPicPr>
                   <pic:blipFill rotWithShape="1">
-                    <a:blip r:embed="rId13"/>
+                    <a:blip r:embed="rId14"/>
                     <a:srcRect l="1290"/>
                     <a:stretch/>
                   </pic:blipFill>
@@ -1401,37 +1467,40 @@
         <w:pStyle w:val="Heading2"/>
       </w:pPr>
       <w:r>
+        <w:t>Textured cylinder</w:t>
+      </w:r>
+    </w:p>
+    <w:p>
+      <w:r>
+        <w:t>A cylinder has been textured with a wood texture</w:t>
+      </w:r>
+      <w:r>
+        <w:t>, so that it looks like a wooden pole</w:t>
+      </w:r>
+      <w:r>
+        <w:t xml:space="preserve">. </w:t>
+      </w:r>
+      <w:r>
+        <w:t xml:space="preserve">The dot product of a pre-defined vector and the cylinder’s surface normal at the hit point is used to calculate the texture coordinate. </w:t>
+      </w:r>
+    </w:p>
+    <w:p/>
+    <w:p>
+      <w:r>
+        <w:t xml:space="preserve">Since the inverse cosine </w:t>
+      </w:r>
+      <w:r>
+        <w:t xml:space="preserve">of two angles </w:t>
+      </w:r>
+      <w:r>
+        <w:t xml:space="preserve">can </w:t>
+      </w:r>
+      <w:r>
+        <w:t xml:space="preserve">map to the same value on the range [-1, 1], an x-coordinate check has been used to ensure that values on the right side of the cylinder wrap </w:t>
+      </w:r>
+      <w:r>
         <w:lastRenderedPageBreak/>
-        <w:t>Textured cylinder</w:t>
-      </w:r>
-    </w:p>
-    <w:p>
-      <w:r>
-        <w:t>A cylinder has been textured with a wood texture</w:t>
-      </w:r>
-      <w:r>
-        <w:t>, so that it looks like a wooden pole</w:t>
-      </w:r>
-      <w:r>
-        <w:t xml:space="preserve">. </w:t>
-      </w:r>
-      <w:r>
-        <w:t xml:space="preserve">The dot product of a pre-defined vector and the cylinder’s surface normal at the hit point is used to calculate the texture coordinate. </w:t>
-      </w:r>
-    </w:p>
-    <w:p/>
-    <w:p>
-      <w:r>
-        <w:t xml:space="preserve">Since the inverse cosine </w:t>
-      </w:r>
-      <w:r>
-        <w:t xml:space="preserve">of two angles </w:t>
-      </w:r>
-      <w:r>
-        <w:t xml:space="preserve">can </w:t>
-      </w:r>
-      <w:r>
-        <w:t>map to the same value on the range [-1, 1], an x-coordinate check has been used to ensure that values on the right side of the cylinder wrap around correctly. This conversion means that each angle from 0-360 degrees maps to a single coordinate.</w:t>
+        <w:t>around correctly. This conversion means that each angle from 0-360 degrees maps to a single coordinate.</w:t>
       </w:r>
     </w:p>
     <w:p>
@@ -1441,70 +1510,6 @@
             <wp:extent cx="4581728" cy="1673194"/>
             <wp:effectExtent l="0" t="0" r="3175" b="3810"/>
             <wp:docPr id="2" name="Picture 2" descr="A close up of a map&#10;&#10;Description automatically generated"/>
-            <wp:cNvGraphicFramePr>
-              <a:graphicFrameLocks xmlns:a="http://schemas.openxmlformats.org/drawingml/2006/main" noChangeAspect="1"/>
-            </wp:cNvGraphicFramePr>
-            <a:graphic xmlns:a="http://schemas.openxmlformats.org/drawingml/2006/main">
-              <a:graphicData uri="http://schemas.openxmlformats.org/drawingml/2006/picture">
-                <pic:pic xmlns:pic="http://schemas.openxmlformats.org/drawingml/2006/picture">
-                  <pic:nvPicPr>
-                    <pic:cNvPr id="1" name=""/>
-                    <pic:cNvPicPr/>
-                  </pic:nvPicPr>
-                  <pic:blipFill>
-                    <a:blip r:embed="rId14"/>
-                    <a:stretch>
-                      <a:fillRect/>
-                    </a:stretch>
-                  </pic:blipFill>
-                  <pic:spPr>
-                    <a:xfrm>
-                      <a:off x="0" y="0"/>
-                      <a:ext cx="4616870" cy="1686028"/>
-                    </a:xfrm>
-                    <a:prstGeom prst="rect">
-                      <a:avLst/>
-                    </a:prstGeom>
-                  </pic:spPr>
-                </pic:pic>
-              </a:graphicData>
-            </a:graphic>
-          </wp:inline>
-        </w:drawing>
-      </w:r>
-    </w:p>
-    <w:p>
-      <w:pPr>
-        <w:pStyle w:val="Heading2"/>
-      </w:pPr>
-      <w:r>
-        <w:t>Anti-aliasing</w:t>
-      </w:r>
-    </w:p>
-    <w:p>
-      <w:r>
-        <w:t>Anti-aliasing has been implemented to smooth sharp changes in colour appearing in the ray-traced image. Each display pixel has been split into 4 quadrants, and rays are traced through the middle of each quadrant. The colour values of the split rays are then averaged to give the resultant pixel colour.</w:t>
-      </w:r>
-      <w:r>
-        <w:t xml:space="preserve"> This gives the render smoother edges, especially in places where there are sharp changes in colour (e.g. on shadow borders).</w:t>
-      </w:r>
-      <w:r>
-        <w:t xml:space="preserve"> No recursive splitting of quadrants</w:t>
-      </w:r>
-      <w:r>
-        <w:t xml:space="preserve"> has been implemented.</w:t>
-      </w:r>
-      <w:r>
-        <w:t xml:space="preserve"> The effects of anti-aliasing on the render can be seen in figures X and X+1.</w:t>
-      </w:r>
-    </w:p>
-    <w:p>
-      <w:r>
-        <w:drawing>
-          <wp:inline distT="0" distB="0" distL="0" distR="0" wp14:anchorId="02CFC7B9" wp14:editId="30B70E65">
-            <wp:extent cx="1477818" cy="886691"/>
-            <wp:effectExtent l="0" t="0" r="0" b="2540"/>
-            <wp:docPr id="11" name="Picture 11"/>
             <wp:cNvGraphicFramePr>
               <a:graphicFrameLocks xmlns:a="http://schemas.openxmlformats.org/drawingml/2006/main" noChangeAspect="1"/>
             </wp:cNvGraphicFramePr>
@@ -1524,7 +1529,7 @@
                   <pic:spPr>
                     <a:xfrm>
                       <a:off x="0" y="0"/>
-                      <a:ext cx="1501826" cy="901096"/>
+                      <a:ext cx="4616870" cy="1686028"/>
                     </a:xfrm>
                     <a:prstGeom prst="rect">
                       <a:avLst/>
@@ -1536,18 +1541,39 @@
           </wp:inline>
         </w:drawing>
       </w:r>
-      <w:r>
-        <w:rPr>
-          <w:noProof/>
-        </w:rPr>
-        <w:t xml:space="preserve"> </w:t>
-      </w:r>
+    </w:p>
+    <w:p>
+      <w:pPr>
+        <w:pStyle w:val="Heading2"/>
+      </w:pPr>
+      <w:r>
+        <w:t>Anti-aliasing</w:t>
+      </w:r>
+    </w:p>
+    <w:p>
+      <w:r>
+        <w:t>Anti-aliasing has been implemented to smooth sharp changes in colour appearing in the ray-traced image. Each display pixel has been split into 4 quadrants, and rays are traced through the middle of each quadrant. The colour values of the split rays are then averaged to give the resultant pixel colour.</w:t>
+      </w:r>
+      <w:r>
+        <w:t xml:space="preserve"> This gives the render smoother edges, especially in places where there are sharp changes in colour (e.g. on shadow borders).</w:t>
+      </w:r>
+      <w:r>
+        <w:t xml:space="preserve"> No recursive splitting of quadrants</w:t>
+      </w:r>
+      <w:r>
+        <w:t xml:space="preserve"> has been implemented.</w:t>
+      </w:r>
+      <w:r>
+        <w:t xml:space="preserve"> The effects of anti-aliasing on the render can be seen in figures X and X+1.</w:t>
+      </w:r>
+    </w:p>
+    <w:p>
       <w:r>
         <w:drawing>
-          <wp:inline distT="0" distB="0" distL="0" distR="0" wp14:anchorId="49F41195" wp14:editId="016344E2">
-            <wp:extent cx="1487054" cy="892232"/>
-            <wp:effectExtent l="0" t="0" r="0" b="0"/>
-            <wp:docPr id="12" name="Picture 12"/>
+          <wp:inline distT="0" distB="0" distL="0" distR="0" wp14:anchorId="02CFC7B9" wp14:editId="30B70E65">
+            <wp:extent cx="1477818" cy="886691"/>
+            <wp:effectExtent l="0" t="0" r="0" b="2540"/>
+            <wp:docPr id="11" name="Picture 11"/>
             <wp:cNvGraphicFramePr>
               <a:graphicFrameLocks xmlns:a="http://schemas.openxmlformats.org/drawingml/2006/main" noChangeAspect="1"/>
             </wp:cNvGraphicFramePr>
@@ -1567,7 +1593,7 @@
                   <pic:spPr>
                     <a:xfrm>
                       <a:off x="0" y="0"/>
-                      <a:ext cx="1515755" cy="909453"/>
+                      <a:ext cx="1501826" cy="901096"/>
                     </a:xfrm>
                     <a:prstGeom prst="rect">
                       <a:avLst/>
@@ -1579,52 +1605,18 @@
           </wp:inline>
         </w:drawing>
       </w:r>
-    </w:p>
-    <w:p>
-      <w:pPr>
-        <w:pStyle w:val="Heading2"/>
-      </w:pPr>
-      <w:r>
-        <w:t>Refractive sphere</w:t>
-      </w:r>
-    </w:p>
-    <w:p>
-      <w:r>
-        <w:t xml:space="preserve">A sphere has been </w:t>
-      </w:r>
-      <w:r>
-        <w:t xml:space="preserve">given refractive properties. </w:t>
-      </w:r>
-      <w:r>
-        <w:t xml:space="preserve">An interior refracted ray is calculated </w:t>
-      </w:r>
-      <w:proofErr w:type="gramStart"/>
-      <w:r>
-        <w:t>using  the</w:t>
-      </w:r>
-      <w:proofErr w:type="gramEnd"/>
-      <w:r>
-        <w:t xml:space="preserve"> hit point and the </w:t>
-      </w:r>
-      <w:proofErr w:type="spellStart"/>
-      <w:r>
-        <w:t>glm</w:t>
-      </w:r>
-      <w:proofErr w:type="spellEnd"/>
-      <w:r>
-        <w:t>::refract method, which uses the object’s refractive index to determine how extreme the refraction should appear. This ray is then used to find the exiting ray, which gives the colour to display on the sphere’s surface at the original hit point using a recursive trace method call.</w:t>
-      </w:r>
-      <w:r>
-        <w:t xml:space="preserve"> Refractive objects also have lighter shadows than non-refractive objects.</w:t>
-      </w:r>
-    </w:p>
-    <w:p>
+      <w:r>
+        <w:rPr>
+          <w:noProof/>
+        </w:rPr>
+        <w:t xml:space="preserve"> </w:t>
+      </w:r>
       <w:r>
         <w:drawing>
-          <wp:inline distT="0" distB="0" distL="0" distR="0" wp14:anchorId="19D5E95D" wp14:editId="0C98924B">
-            <wp:extent cx="1838036" cy="1644559"/>
-            <wp:effectExtent l="0" t="0" r="3810" b="0"/>
-            <wp:docPr id="13" name="Picture 13" descr="A picture containing room&#10;&#10;Description automatically generated"/>
+          <wp:inline distT="0" distB="0" distL="0" distR="0" wp14:anchorId="49F41195" wp14:editId="016344E2">
+            <wp:extent cx="1487054" cy="892232"/>
+            <wp:effectExtent l="0" t="0" r="0" b="0"/>
+            <wp:docPr id="12" name="Picture 12"/>
             <wp:cNvGraphicFramePr>
               <a:graphicFrameLocks xmlns:a="http://schemas.openxmlformats.org/drawingml/2006/main" noChangeAspect="1"/>
             </wp:cNvGraphicFramePr>
@@ -1644,7 +1636,87 @@
                   <pic:spPr>
                     <a:xfrm>
                       <a:off x="0" y="0"/>
-                      <a:ext cx="1855603" cy="1660277"/>
+                      <a:ext cx="1515755" cy="909453"/>
+                    </a:xfrm>
+                    <a:prstGeom prst="rect">
+                      <a:avLst/>
+                    </a:prstGeom>
+                  </pic:spPr>
+                </pic:pic>
+              </a:graphicData>
+            </a:graphic>
+          </wp:inline>
+        </w:drawing>
+      </w:r>
+    </w:p>
+    <w:p>
+      <w:pPr>
+        <w:pStyle w:val="Heading2"/>
+      </w:pPr>
+      <w:r>
+        <w:t>Refractive sphere</w:t>
+      </w:r>
+    </w:p>
+    <w:p>
+      <w:r>
+        <w:t xml:space="preserve">A sphere has been </w:t>
+      </w:r>
+      <w:r>
+        <w:t xml:space="preserve">given refractive properties. </w:t>
+      </w:r>
+      <w:r>
+        <w:t xml:space="preserve">An interior refracted ray is calculated </w:t>
+      </w:r>
+      <w:r>
+        <w:t>using the</w:t>
+      </w:r>
+      <w:r>
+        <w:t xml:space="preserve"> hit point and the </w:t>
+      </w:r>
+      <w:proofErr w:type="spellStart"/>
+      <w:proofErr w:type="gramStart"/>
+      <w:r>
+        <w:t>glm</w:t>
+      </w:r>
+      <w:proofErr w:type="spellEnd"/>
+      <w:r>
+        <w:t>::</w:t>
+      </w:r>
+      <w:proofErr w:type="gramEnd"/>
+      <w:r>
+        <w:t>refract method, which uses the object’s refractive index to determine how extreme the refraction should appear. This ray is then used to find the exiting ray, which gives the colour to display on the sphere’s surface at the original hit point using a recursive trace method call.</w:t>
+      </w:r>
+      <w:r>
+        <w:t xml:space="preserve"> Refractive objects also have lighter shadows than non-refractive objects.</w:t>
+      </w:r>
+    </w:p>
+    <w:p>
+      <w:r>
+        <w:drawing>
+          <wp:inline distT="0" distB="0" distL="0" distR="0" wp14:anchorId="4DE71C09" wp14:editId="3F340C79">
+            <wp:extent cx="1872691" cy="1766288"/>
+            <wp:effectExtent l="0" t="0" r="0" b="0"/>
+            <wp:docPr id="22" name="Picture 22" descr="A close up of a sign&#10;&#10;Description automatically generated"/>
+            <wp:cNvGraphicFramePr>
+              <a:graphicFrameLocks xmlns:a="http://schemas.openxmlformats.org/drawingml/2006/main" noChangeAspect="1"/>
+            </wp:cNvGraphicFramePr>
+            <a:graphic xmlns:a="http://schemas.openxmlformats.org/drawingml/2006/main">
+              <a:graphicData uri="http://schemas.openxmlformats.org/drawingml/2006/picture">
+                <pic:pic xmlns:pic="http://schemas.openxmlformats.org/drawingml/2006/picture">
+                  <pic:nvPicPr>
+                    <pic:cNvPr id="1" name=""/>
+                    <pic:cNvPicPr/>
+                  </pic:nvPicPr>
+                  <pic:blipFill>
+                    <a:blip r:embed="rId18"/>
+                    <a:stretch>
+                      <a:fillRect/>
+                    </a:stretch>
+                  </pic:blipFill>
+                  <pic:spPr>
+                    <a:xfrm>
+                      <a:off x="0" y="0"/>
+                      <a:ext cx="1893371" cy="1785793"/>
                     </a:xfrm>
                     <a:prstGeom prst="rect">
                       <a:avLst/>

</xml_diff>

<commit_message>
ready to submit, pdf added
</commit_message>
<xml_diff>
--- a/assignment2/report.docx
+++ b/assignment2/report.docx
@@ -7,18 +7,194 @@
         <w:pStyle w:val="Heading1"/>
       </w:pPr>
       <w:r>
+        <w:t>Render times and build process</w:t>
+      </w:r>
+    </w:p>
+    <w:p>
+      <w:pPr>
+        <w:rPr>
+          <w:lang w:val="en-GB" w:eastAsia="en-US"/>
+        </w:rPr>
+      </w:pPr>
+      <w:r>
+        <w:rPr>
+          <w:lang w:val="en-GB" w:eastAsia="en-US"/>
+        </w:rPr>
+        <w:t>On my 2017 MacBook Pro (15 inch), the render takes 3min 30sec approximately at 1000x1000 pixels with anti-aliasing turned on.</w:t>
+      </w:r>
+    </w:p>
+    <w:p>
+      <w:pPr>
+        <w:rPr>
+          <w:lang w:val="en-GB" w:eastAsia="en-US"/>
+        </w:rPr>
+      </w:pPr>
+      <w:r>
+        <w:rPr>
+          <w:lang w:val="en-GB" w:eastAsia="en-US"/>
+        </w:rPr>
+        <w:t xml:space="preserve">One part of the build process that I set up specific to my machine was </w:t>
+      </w:r>
+      <w:r>
+        <w:rPr>
+          <w:lang w:val="en-GB" w:eastAsia="en-US"/>
+        </w:rPr>
+        <w:t xml:space="preserve">adding </w:t>
+      </w:r>
+      <w:r>
+        <w:rPr>
+          <w:rFonts w:ascii="Courier" w:hAnsi="Courier"/>
+          <w:sz w:val="22"/>
+          <w:szCs w:val="22"/>
+          <w:lang w:val="en-GB" w:eastAsia="en-US"/>
+        </w:rPr>
+        <w:t>"/</w:t>
+      </w:r>
+      <w:proofErr w:type="spellStart"/>
+      <w:r>
+        <w:rPr>
+          <w:rFonts w:ascii="Courier" w:hAnsi="Courier"/>
+          <w:sz w:val="22"/>
+          <w:szCs w:val="22"/>
+          <w:lang w:val="en-GB" w:eastAsia="en-US"/>
+        </w:rPr>
+        <w:t>usr</w:t>
+      </w:r>
+      <w:proofErr w:type="spellEnd"/>
+      <w:r>
+        <w:rPr>
+          <w:rFonts w:ascii="Courier" w:hAnsi="Courier"/>
+          <w:sz w:val="22"/>
+          <w:szCs w:val="22"/>
+          <w:lang w:val="en-GB" w:eastAsia="en-US"/>
+        </w:rPr>
+        <w:t>/local/Cellar/</w:t>
+      </w:r>
+      <w:proofErr w:type="spellStart"/>
+      <w:r>
+        <w:rPr>
+          <w:rFonts w:ascii="Courier" w:hAnsi="Courier"/>
+          <w:sz w:val="22"/>
+          <w:szCs w:val="22"/>
+          <w:lang w:val="en-GB" w:eastAsia="en-US"/>
+        </w:rPr>
+        <w:t>glm</w:t>
+      </w:r>
+      <w:proofErr w:type="spellEnd"/>
+      <w:r>
+        <w:rPr>
+          <w:rFonts w:ascii="Courier" w:hAnsi="Courier"/>
+          <w:sz w:val="22"/>
+          <w:szCs w:val="22"/>
+          <w:lang w:val="en-GB" w:eastAsia="en-US"/>
+        </w:rPr>
+        <w:t>/0.9.9.8/include"</w:t>
+      </w:r>
+      <w:r>
+        <w:rPr>
+          <w:sz w:val="22"/>
+          <w:szCs w:val="22"/>
+          <w:lang w:val="en-GB" w:eastAsia="en-US"/>
+        </w:rPr>
+        <w:t xml:space="preserve"> </w:t>
+      </w:r>
+      <w:r>
+        <w:rPr>
+          <w:lang w:val="en-GB" w:eastAsia="en-US"/>
+        </w:rPr>
+        <w:t xml:space="preserve">to </w:t>
+      </w:r>
+      <w:proofErr w:type="gramStart"/>
+      <w:r>
+        <w:rPr>
+          <w:lang w:val="en-GB" w:eastAsia="en-US"/>
+        </w:rPr>
+        <w:t>my</w:t>
+      </w:r>
+      <w:proofErr w:type="gramEnd"/>
+      <w:r>
+        <w:rPr>
+          <w:lang w:val="en-GB" w:eastAsia="en-US"/>
+        </w:rPr>
+        <w:t xml:space="preserve"> </w:t>
+      </w:r>
+      <w:proofErr w:type="spellStart"/>
+      <w:r>
+        <w:rPr>
+          <w:rFonts w:ascii="Courier" w:hAnsi="Courier"/>
+          <w:sz w:val="22"/>
+          <w:szCs w:val="22"/>
+          <w:lang w:val="en-GB" w:eastAsia="en-US"/>
+        </w:rPr>
+        <w:t>include_directories</w:t>
+      </w:r>
+      <w:proofErr w:type="spellEnd"/>
+      <w:r>
+        <w:rPr>
+          <w:sz w:val="22"/>
+          <w:szCs w:val="22"/>
+          <w:lang w:val="en-GB" w:eastAsia="en-US"/>
+        </w:rPr>
+        <w:t xml:space="preserve"> </w:t>
+      </w:r>
+      <w:r>
+        <w:rPr>
+          <w:lang w:val="en-GB" w:eastAsia="en-US"/>
+        </w:rPr>
+        <w:t xml:space="preserve">in CMakeLists.txt. This allowed me to use </w:t>
+      </w:r>
+      <w:proofErr w:type="spellStart"/>
+      <w:r>
+        <w:rPr>
+          <w:lang w:val="en-GB" w:eastAsia="en-US"/>
+        </w:rPr>
+        <w:t>glm</w:t>
+      </w:r>
+      <w:proofErr w:type="spellEnd"/>
+      <w:r>
+        <w:rPr>
+          <w:lang w:val="en-GB" w:eastAsia="en-US"/>
+        </w:rPr>
+        <w:t xml:space="preserve"> on my machine instead of running the program with a VM. I also added a </w:t>
+      </w:r>
+      <w:proofErr w:type="spellStart"/>
+      <w:r>
+        <w:rPr>
+          <w:lang w:val="en-GB" w:eastAsia="en-US"/>
+        </w:rPr>
+        <w:t>preprocessor</w:t>
+      </w:r>
+      <w:proofErr w:type="spellEnd"/>
+      <w:r>
+        <w:rPr>
+          <w:lang w:val="en-GB" w:eastAsia="en-US"/>
+        </w:rPr>
+        <w:t xml:space="preserve"> block to include a different version of GLUT on macOS devices. The project appears to render on the UC Lab machines, but if something does not work it is likely to be caused by one of those changes.</w:t>
+      </w:r>
+    </w:p>
+    <w:p>
+      <w:pPr>
+        <w:pStyle w:val="Heading1"/>
+      </w:pPr>
+      <w:r>
         <w:t>Ray Tracer</w:t>
       </w:r>
     </w:p>
     <w:p>
       <w:r>
-        <w:t xml:space="preserve">The ray-traced scene rendered in RayTracer.cpp shows a family standing around a crystal ball (with cones representing bodies and cubes representing heads). The front-left </w:t>
+        <w:t xml:space="preserve">The scene rendered in RayTracer.cpp shows a family standing around a crystal ball (with cones representing bodies and cubes representing heads). The front-left </w:t>
       </w:r>
       <w:r>
         <w:t>family member</w:t>
       </w:r>
       <w:r>
-        <w:t xml:space="preserve"> has a transparent sphere representing its head instead of a cube. I have decided that this is because that </w:t>
+        <w:t xml:space="preserve"> has a </w:t>
+      </w:r>
+      <w:r>
+        <w:t>semi-</w:t>
+      </w:r>
+      <w:r>
+        <w:t xml:space="preserve">transparent sphere representing its head instead of a cube. I have decided that this is because that </w:t>
       </w:r>
       <w:r>
         <w:t>family member</w:t>
@@ -30,16 +206,17 @@
     <w:p>
       <w:pPr>
         <w:keepNext/>
+        <w:jc w:val="center"/>
       </w:pPr>
       <w:r>
         <w:rPr>
           <w:noProof/>
         </w:rPr>
         <w:drawing>
-          <wp:inline distT="0" distB="0" distL="0" distR="0" wp14:anchorId="0B65C6FC" wp14:editId="31E6EC02">
-            <wp:extent cx="5727700" cy="5840730"/>
-            <wp:effectExtent l="0" t="0" r="0" b="0"/>
-            <wp:docPr id="7" name="Picture 7" descr="A picture containing table, toy, screen, television&#10;&#10;Description automatically generated"/>
+          <wp:inline distT="0" distB="0" distL="0" distR="0" wp14:anchorId="1DB31928" wp14:editId="73D1EA7A">
+            <wp:extent cx="5357810" cy="5463540"/>
+            <wp:effectExtent l="0" t="0" r="1905" b="0"/>
+            <wp:docPr id="19" name="Picture 19"/>
             <wp:cNvGraphicFramePr>
               <a:graphicFrameLocks xmlns:a="http://schemas.openxmlformats.org/drawingml/2006/main" noChangeAspect="1"/>
             </wp:cNvGraphicFramePr>
@@ -47,11 +224,11 @@
               <a:graphicData uri="http://schemas.openxmlformats.org/drawingml/2006/picture">
                 <pic:pic xmlns:pic="http://schemas.openxmlformats.org/drawingml/2006/picture">
                   <pic:nvPicPr>
-                    <pic:cNvPr id="7" name="Screen Shot 2020-05-26 at 11.36.49 AM.png"/>
+                    <pic:cNvPr id="19" name="Screen Shot 2020-05-30 at 7.53.15 PM.png"/>
                     <pic:cNvPicPr/>
                   </pic:nvPicPr>
                   <pic:blipFill>
-                    <a:blip r:embed="rId4">
+                    <a:blip r:embed="rId5">
                       <a:extLst>
                         <a:ext uri="{28A0092B-C50C-407E-A947-70E740481C1C}">
                           <a14:useLocalDpi xmlns:a14="http://schemas.microsoft.com/office/drawing/2010/main" val="0"/>
@@ -65,7 +242,7 @@
                   <pic:spPr>
                     <a:xfrm>
                       <a:off x="0" y="0"/>
-                      <a:ext cx="5727700" cy="5840730"/>
+                      <a:ext cx="5400358" cy="5506927"/>
                     </a:xfrm>
                     <a:prstGeom prst="rect">
                       <a:avLst/>
@@ -109,28 +286,59 @@
     </w:p>
     <w:p>
       <w:r>
+        <w:lastRenderedPageBreak/>
         <w:t xml:space="preserve">A success of my ray tracing implementation is that an object can have more than one property that affects the colour values on its surface. For example, the sphere representing a crystal ball is both refractive and slightly reflective. </w:t>
       </w:r>
     </w:p>
     <w:p/>
     <w:p>
-      <w:r>
-        <w:t xml:space="preserve">One thing I did not manage to fully implement in my application was a Torus. I followed a tutorial at </w:t>
-      </w:r>
-      <w:hyperlink r:id="rId5" w:history="1">
-        <w:r>
-          <w:rPr>
-            <w:rStyle w:val="Hyperlink"/>
-          </w:rPr>
-          <w:t>https://marcin-chwedczuk.github.io/ray-tracing-torus</w:t>
-        </w:r>
-      </w:hyperlink>
-      <w:r>
-        <w:t xml:space="preserve">, and used functions to solve 4th order polynomials using a source file from the Graphic Gems textbook, but was </w:t>
-      </w:r>
-      <w:r>
-        <w:lastRenderedPageBreak/>
-        <w:t>unable to have the torus correctly render in positions other than the origin. A comparison is shown in figures 2 and 3.</w:t>
+      <w:pPr>
+        <w:spacing w:after="120"/>
+      </w:pPr>
+      <w:r>
+        <w:t xml:space="preserve">One thing I did not manage to fully implement in my application was a Torus. I followed a </w:t>
+      </w:r>
+      <w:r>
+        <w:t>blog post tutorial to implement the mathematics</w:t>
+      </w:r>
+      <w:r>
+        <w:rPr>
+          <w:vertAlign w:val="superscript"/>
+        </w:rPr>
+        <w:t>1</w:t>
+      </w:r>
+      <w:r>
+        <w:t xml:space="preserve">, and </w:t>
+      </w:r>
+      <w:r>
+        <w:t>took</w:t>
+      </w:r>
+      <w:r>
+        <w:t xml:space="preserve"> functions to solve 4th order polynomials </w:t>
+      </w:r>
+      <w:r>
+        <w:t>from</w:t>
+      </w:r>
+      <w:r>
+        <w:t xml:space="preserve"> a source file from the Graphic Gems </w:t>
+      </w:r>
+      <w:r>
+        <w:t>repository</w:t>
+      </w:r>
+      <w:r>
+        <w:t xml:space="preserve"> (which provides implementations of code taken from the textbook of the same name)</w:t>
+      </w:r>
+      <w:r>
+        <w:t xml:space="preserve"> on GitHub</w:t>
+      </w:r>
+      <w:r>
+        <w:rPr>
+          <w:vertAlign w:val="superscript"/>
+        </w:rPr>
+        <w:t>2</w:t>
+      </w:r>
+      <w:r>
+        <w:t>, but was unable to have the torus correctly render in positions other than the origin. A comparison is shown in figures 2 and 3.</w:t>
       </w:r>
     </w:p>
     <w:p>
@@ -544,6 +752,9 @@
       </w:r>
     </w:p>
     <w:p>
+      <w:pPr>
+        <w:spacing w:after="120"/>
+      </w:pPr>
       <w:r>
         <w:t>Multiple lighting</w:t>
       </w:r>
@@ -1588,17 +1799,20 @@
     <w:p/>
     <w:p>
       <w:r>
+        <w:t xml:space="preserve">Since the inverse cosine </w:t>
+      </w:r>
+      <w:r>
+        <w:t xml:space="preserve">of two angles </w:t>
+      </w:r>
+      <w:r>
+        <w:t xml:space="preserve">can </w:t>
+      </w:r>
+      <w:r>
+        <w:t xml:space="preserve">map to the same value on the range [-1, 1], an x-coordinate check has been used to ensure that values on the right side of the cylinder wrap </w:t>
+      </w:r>
+      <w:r>
         <w:lastRenderedPageBreak/>
-        <w:t xml:space="preserve">Since the inverse cosine </w:t>
-      </w:r>
-      <w:r>
-        <w:t xml:space="preserve">of two angles </w:t>
-      </w:r>
-      <w:r>
-        <w:t xml:space="preserve">can </w:t>
-      </w:r>
-      <w:r>
-        <w:t>map to the same value on the range [-1, 1], an x-coordinate check has been used to ensure that values on the right side of the cylinder wrap around correctly. This conversion means that each angle from 0-360 degrees maps to a single coordinate.</w:t>
+        <w:t>around correctly. This conversion means that each angle from 0-360 degrees maps to a single coordinate.</w:t>
       </w:r>
       <w:r>
         <w:t xml:space="preserve"> The textured cylinder can be seen in the middle of the family in Figure 1.</w:t>
@@ -1655,6 +1869,9 @@
       </w:r>
     </w:p>
     <w:p>
+      <w:pPr>
+        <w:spacing w:after="120"/>
+      </w:pPr>
       <w:r>
         <w:t>Anti-aliasing has been implemented to smooth sharp changes in colour appearing in the ray-traced image. Each display pixel has been split into 4 quadrants, and rays are traced through the middle of each quadrant. The colour values of the split rays are then averaged to give the resultant pixel colour.</w:t>
       </w:r>
@@ -1685,6 +1902,9 @@
     </w:p>
     <w:p>
       <w:r>
+        <w:rPr>
+          <w:noProof/>
+        </w:rPr>
         <mc:AlternateContent>
           <mc:Choice Requires="wps">
             <w:drawing>
@@ -1830,6 +2050,9 @@
         </mc:AlternateContent>
       </w:r>
       <w:r>
+        <w:rPr>
+          <w:noProof/>
+        </w:rPr>
         <mc:AlternateContent>
           <mc:Choice Requires="wps">
             <w:drawing>
@@ -1888,14 +2111,7 @@
                                 <w:sz w:val="16"/>
                                 <w:szCs w:val="16"/>
                               </w:rPr>
-                              <w:t xml:space="preserve">9: smooth anti-aliased </w:t>
-                            </w:r>
-                            <w:r>
-                              <w:rPr>
-                                <w:sz w:val="16"/>
-                                <w:szCs w:val="16"/>
-                              </w:rPr>
-                              <w:t>shadow</w:t>
+                              <w:t>9: smooth anti-aliased shadow</w:t>
                             </w:r>
                           </w:p>
                         </w:txbxContent>
@@ -1942,14 +2158,7 @@
                           <w:sz w:val="16"/>
                           <w:szCs w:val="16"/>
                         </w:rPr>
-                        <w:t xml:space="preserve">9: smooth anti-aliased </w:t>
-                      </w:r>
-                      <w:r>
-                        <w:rPr>
-                          <w:sz w:val="16"/>
-                          <w:szCs w:val="16"/>
-                        </w:rPr>
-                        <w:t>shadow</w:t>
+                        <w:t>9: smooth anti-aliased shadow</w:t>
                       </w:r>
                     </w:p>
                   </w:txbxContent>
@@ -2092,6 +2301,79 @@
       </w:r>
     </w:p>
     <w:p/>
+    <w:p>
+      <w:pPr>
+        <w:pStyle w:val="Heading1"/>
+      </w:pPr>
+      <w:r>
+        <w:t>References</w:t>
+      </w:r>
+    </w:p>
+    <w:p>
+      <w:pPr>
+        <w:pStyle w:val="ListParagraph"/>
+        <w:numPr>
+          <w:ilvl w:val="0"/>
+          <w:numId w:val="1"/>
+        </w:numPr>
+        <w:rPr>
+          <w:rStyle w:val="Hyperlink"/>
+          <w:color w:val="auto"/>
+          <w:u w:val="none"/>
+        </w:rPr>
+      </w:pPr>
+      <w:r>
+        <w:t xml:space="preserve">Marcin </w:t>
+      </w:r>
+      <w:proofErr w:type="spellStart"/>
+      <w:r>
+        <w:t>Chwedczuk</w:t>
+      </w:r>
+      <w:proofErr w:type="spellEnd"/>
+      <w:r>
+        <w:t xml:space="preserve">. (2018, May 06). Ray tracing a torus [blog post]. Retrieved from </w:t>
+      </w:r>
+      <w:hyperlink r:id="rId18" w:history="1">
+        <w:r>
+          <w:rPr>
+            <w:rStyle w:val="Hyperlink"/>
+          </w:rPr>
+          <w:t>https://marcin-chwedczuk.github.io/ray-tracing-torus</w:t>
+        </w:r>
+      </w:hyperlink>
+    </w:p>
+    <w:p>
+      <w:pPr>
+        <w:pStyle w:val="ListParagraph"/>
+        <w:numPr>
+          <w:ilvl w:val="0"/>
+          <w:numId w:val="1"/>
+        </w:numPr>
+      </w:pPr>
+      <w:hyperlink r:id="rId19" w:history="1">
+        <w:r>
+          <w:rPr>
+            <w:color w:val="0000FF"/>
+            <w:u w:val="single"/>
+          </w:rPr>
+          <w:t>https://github.com/erich6</w:t>
+        </w:r>
+        <w:r>
+          <w:rPr>
+            <w:color w:val="0000FF"/>
+            <w:u w:val="single"/>
+          </w:rPr>
+          <w:t>6</w:t>
+        </w:r>
+        <w:r>
+          <w:rPr>
+            <w:color w:val="0000FF"/>
+            <w:u w:val="single"/>
+          </w:rPr>
+          <w:t>6/GraphicsGems/blob/master/gems/Roots3And4.c</w:t>
+        </w:r>
+      </w:hyperlink>
+    </w:p>
     <w:sectPr>
       <w:pgSz w:w="11900" w:h="16840"/>
       <w:pgMar w:top="1440" w:right="1440" w:bottom="1440" w:left="1440" w:header="708" w:footer="708" w:gutter="0"/>
@@ -2100,6 +2382,103 @@
     </w:sectPr>
   </w:body>
 </w:document>
+</file>
+
+<file path=word/numbering.xml><?xml version="1.0" encoding="utf-8"?>
+<w:numbering xmlns:wpc="http://schemas.microsoft.com/office/word/2010/wordprocessingCanvas" xmlns:cx="http://schemas.microsoft.com/office/drawing/2014/chartex" xmlns:cx1="http://schemas.microsoft.com/office/drawing/2015/9/8/chartex" xmlns:cx2="http://schemas.microsoft.com/office/drawing/2015/10/21/chartex" xmlns:cx3="http://schemas.microsoft.com/office/drawing/2016/5/9/chartex" xmlns:cx4="http://schemas.microsoft.com/office/drawing/2016/5/10/chartex" xmlns:cx5="http://schemas.microsoft.com/office/drawing/2016/5/11/chartex" xmlns:cx6="http://schemas.microsoft.com/office/drawing/2016/5/12/chartex" xmlns:cx7="http://schemas.microsoft.com/office/drawing/2016/5/13/chartex" xmlns:cx8="http://schemas.microsoft.com/office/drawing/2016/5/14/chartex" xmlns:mc="http://schemas.openxmlformats.org/markup-compatibility/2006" xmlns:aink="http://schemas.microsoft.com/office/drawing/2016/ink" xmlns:am3d="http://schemas.microsoft.com/office/drawing/2017/model3d" xmlns:o="urn:schemas-microsoft-com:office:office" xmlns:r="http://schemas.openxmlformats.org/officeDocument/2006/relationships" xmlns:m="http://schemas.openxmlformats.org/officeDocument/2006/math" xmlns:v="urn:schemas-microsoft-com:vml" xmlns:wp14="http://schemas.microsoft.com/office/word/2010/wordprocessingDrawing" xmlns:wp="http://schemas.openxmlformats.org/drawingml/2006/wordprocessingDrawing" xmlns:w10="urn:schemas-microsoft-com:office:word" xmlns:w="http://schemas.openxmlformats.org/wordprocessingml/2006/main" xmlns:w14="http://schemas.microsoft.com/office/word/2010/wordml" xmlns:w15="http://schemas.microsoft.com/office/word/2012/wordml" xmlns:w16cex="http://schemas.microsoft.com/office/word/2018/wordml/cex" xmlns:w16cid="http://schemas.microsoft.com/office/word/2016/wordml/cid" xmlns:w16="http://schemas.microsoft.com/office/word/2018/wordml" xmlns:w16se="http://schemas.microsoft.com/office/word/2015/wordml/symex" xmlns:wpg="http://schemas.microsoft.com/office/word/2010/wordprocessingGroup" xmlns:wpi="http://schemas.microsoft.com/office/word/2010/wordprocessingInk" xmlns:wne="http://schemas.microsoft.com/office/word/2006/wordml" xmlns:wps="http://schemas.microsoft.com/office/word/2010/wordprocessingShape" mc:Ignorable="w14 w15 w16se w16cid w16 w16cex wp14">
+  <w:abstractNum w:abstractNumId="0" w15:restartNumberingAfterBreak="0">
+    <w:nsid w:val="7C5A6815"/>
+    <w:multiLevelType w:val="hybridMultilevel"/>
+    <w:tmpl w:val="B3462D8A"/>
+    <w:lvl w:ilvl="0" w:tplc="0809000F">
+      <w:start w:val="1"/>
+      <w:numFmt w:val="decimal"/>
+      <w:lvlText w:val="%1."/>
+      <w:lvlJc w:val="left"/>
+      <w:pPr>
+        <w:ind w:left="720" w:hanging="360"/>
+      </w:pPr>
+      <w:rPr>
+        <w:rFonts w:hint="default"/>
+      </w:rPr>
+    </w:lvl>
+    <w:lvl w:ilvl="1" w:tplc="08090019" w:tentative="1">
+      <w:start w:val="1"/>
+      <w:numFmt w:val="lowerLetter"/>
+      <w:lvlText w:val="%2."/>
+      <w:lvlJc w:val="left"/>
+      <w:pPr>
+        <w:ind w:left="1440" w:hanging="360"/>
+      </w:pPr>
+    </w:lvl>
+    <w:lvl w:ilvl="2" w:tplc="0809001B" w:tentative="1">
+      <w:start w:val="1"/>
+      <w:numFmt w:val="lowerRoman"/>
+      <w:lvlText w:val="%3."/>
+      <w:lvlJc w:val="right"/>
+      <w:pPr>
+        <w:ind w:left="2160" w:hanging="180"/>
+      </w:pPr>
+    </w:lvl>
+    <w:lvl w:ilvl="3" w:tplc="0809000F" w:tentative="1">
+      <w:start w:val="1"/>
+      <w:numFmt w:val="decimal"/>
+      <w:lvlText w:val="%4."/>
+      <w:lvlJc w:val="left"/>
+      <w:pPr>
+        <w:ind w:left="2880" w:hanging="360"/>
+      </w:pPr>
+    </w:lvl>
+    <w:lvl w:ilvl="4" w:tplc="08090019" w:tentative="1">
+      <w:start w:val="1"/>
+      <w:numFmt w:val="lowerLetter"/>
+      <w:lvlText w:val="%5."/>
+      <w:lvlJc w:val="left"/>
+      <w:pPr>
+        <w:ind w:left="3600" w:hanging="360"/>
+      </w:pPr>
+    </w:lvl>
+    <w:lvl w:ilvl="5" w:tplc="0809001B" w:tentative="1">
+      <w:start w:val="1"/>
+      <w:numFmt w:val="lowerRoman"/>
+      <w:lvlText w:val="%6."/>
+      <w:lvlJc w:val="right"/>
+      <w:pPr>
+        <w:ind w:left="4320" w:hanging="180"/>
+      </w:pPr>
+    </w:lvl>
+    <w:lvl w:ilvl="6" w:tplc="0809000F" w:tentative="1">
+      <w:start w:val="1"/>
+      <w:numFmt w:val="decimal"/>
+      <w:lvlText w:val="%7."/>
+      <w:lvlJc w:val="left"/>
+      <w:pPr>
+        <w:ind w:left="5040" w:hanging="360"/>
+      </w:pPr>
+    </w:lvl>
+    <w:lvl w:ilvl="7" w:tplc="08090019" w:tentative="1">
+      <w:start w:val="1"/>
+      <w:numFmt w:val="lowerLetter"/>
+      <w:lvlText w:val="%8."/>
+      <w:lvlJc w:val="left"/>
+      <w:pPr>
+        <w:ind w:left="5760" w:hanging="360"/>
+      </w:pPr>
+    </w:lvl>
+    <w:lvl w:ilvl="8" w:tplc="0809001B" w:tentative="1">
+      <w:start w:val="1"/>
+      <w:numFmt w:val="lowerRoman"/>
+      <w:lvlText w:val="%9."/>
+      <w:lvlJc w:val="right"/>
+      <w:pPr>
+        <w:ind w:left="6480" w:hanging="180"/>
+      </w:pPr>
+    </w:lvl>
+  </w:abstractNum>
+  <w:num w:numId="1">
+    <w:abstractNumId w:val="0"/>
+  </w:num>
+</w:numbering>
 </file>
 
 <file path=word/styles.xml><?xml version="1.0" encoding="utf-8"?>
@@ -2496,8 +2875,10 @@
   <w:style w:type="paragraph" w:default="1" w:styleId="Normal">
     <w:name w:val="Normal"/>
     <w:qFormat/>
+    <w:rsid w:val="00262900"/>
     <w:rPr>
-      <w:lang w:val="en-GB"/>
+      <w:rFonts w:ascii="Times New Roman" w:eastAsia="Times New Roman" w:hAnsi="Times New Roman" w:cs="Times New Roman"/>
+      <w:lang w:eastAsia="en-GB"/>
     </w:rPr>
   </w:style>
   <w:style w:type="paragraph" w:styleId="Heading1">
@@ -2639,6 +3020,29 @@
       <w:color w:val="605E5C"/>
       <w:shd w:val="clear" w:color="auto" w:fill="E1DFDD"/>
     </w:rPr>
+  </w:style>
+  <w:style w:type="character" w:styleId="FollowedHyperlink">
+    <w:name w:val="FollowedHyperlink"/>
+    <w:basedOn w:val="DefaultParagraphFont"/>
+    <w:uiPriority w:val="99"/>
+    <w:semiHidden/>
+    <w:unhideWhenUsed/>
+    <w:rsid w:val="00262900"/>
+    <w:rPr>
+      <w:color w:val="954F72" w:themeColor="followedHyperlink"/>
+      <w:u w:val="single"/>
+    </w:rPr>
+  </w:style>
+  <w:style w:type="paragraph" w:styleId="ListParagraph">
+    <w:name w:val="List Paragraph"/>
+    <w:basedOn w:val="Normal"/>
+    <w:uiPriority w:val="34"/>
+    <w:qFormat/>
+    <w:rsid w:val="00262900"/>
+    <w:pPr>
+      <w:ind w:left="720"/>
+      <w:contextualSpacing/>
+    </w:pPr>
   </w:style>
 </w:styles>
 </file>

</xml_diff>